<commit_message>
editorial and link revisions
</commit_message>
<xml_diff>
--- a/input/images/Letter_of_Application_DDCC.docx
+++ b/input/images/Letter_of_Application_DDCC.docx
@@ -44,9 +44,6 @@
         <w:t>(together, the “Letters”, or each of the</w:t>
       </w:r>
       <w:r>
-        <w:rPr>
-          <w:lang/>
-        </w:rPr>
         <w:t>m,</w:t>
       </w:r>
       <w:r>
@@ -56,9 +53,6 @@
         <w:t xml:space="preserve"> </w:t>
       </w:r>
       <w:r>
-        <w:rPr>
-          <w:lang/>
-        </w:rPr>
         <w:t>individually</w:t>
       </w:r>
       <w:r>
@@ -135,9 +129,6 @@
         <w:t>(the “Letter of Application”)</w:t>
       </w:r>
       <w:r>
-        <w:rPr>
-          <w:lang/>
-        </w:rPr>
         <w:t>,</w:t>
       </w:r>
       <w:r>
@@ -266,9 +257,6 @@
         <w:t>(the “Update Letter”)</w:t>
       </w:r>
       <w:r>
-        <w:rPr>
-          <w:lang/>
-        </w:rPr>
         <w:t>,</w:t>
       </w:r>
       <w:r>
@@ -568,9 +556,6 @@
         <w:t xml:space="preserve">contact </w:t>
       </w:r>
       <w:r>
-        <w:rPr>
-          <w:lang/>
-        </w:rPr>
         <w:t xml:space="preserve">person </w:t>
       </w:r>
       <w:r>
@@ -610,21 +595,12 @@
         <w:t xml:space="preserve">with relevant information </w:t>
       </w:r>
       <w:r>
-        <w:rPr>
-          <w:lang/>
-        </w:rPr>
         <w:t xml:space="preserve">about the contact person and their </w:t>
       </w:r>
       <w:r>
-        <w:rPr>
-          <w:lang/>
-        </w:rPr>
         <w:t xml:space="preserve">contact details and </w:t>
       </w:r>
       <w:r>
-        <w:rPr>
-          <w:lang/>
-        </w:rPr>
         <w:t xml:space="preserve">function </w:t>
       </w:r>
       <w:r>
@@ -667,9 +643,6 @@
         <w:t>Letters should be submitted to</w:t>
       </w:r>
       <w:r>
-        <w:rPr>
-          <w:lang/>
-        </w:rPr>
         <w:t xml:space="preserve"> the</w:t>
       </w:r>
       <w:r>
@@ -1149,7 +1122,6 @@
         <w:rPr>
           <w:rFonts w:ascii="Calibri" w:eastAsia="Calibri" w:hAnsi="Calibri" w:cs="Calibri"/>
           <w:color w:val="000000" w:themeColor="text1"/>
-          <w:lang/>
         </w:rPr>
         <w:t>to join</w:t>
       </w:r>
@@ -1408,15 +1380,7 @@
           <w:color w:val="000000" w:themeColor="text1"/>
           <w:lang w:val="en-GB"/>
         </w:rPr>
-        <w:t>COVID-19 Certific</w:t>
-      </w:r>
-      <w:r>
-        <w:rPr>
-          <w:rFonts w:ascii="Calibri" w:eastAsia="Calibri" w:hAnsi="Calibri" w:cs="Calibri"/>
-          <w:color w:val="000000" w:themeColor="text1"/>
-          <w:lang w:val="en-GB"/>
-        </w:rPr>
-        <w:t>ate Revocation lists</w:t>
+        <w:t>COVID-19 Certificate Revocation lists</w:t>
       </w:r>
       <w:r>
         <w:rPr>
@@ -1537,7 +1501,6 @@
         <w:rPr>
           <w:rFonts w:ascii="Calibri" w:eastAsia="Calibri" w:hAnsi="Calibri" w:cs="Calibri"/>
           <w:color w:val="000000" w:themeColor="text1"/>
-          <w:lang/>
         </w:rPr>
         <w:t xml:space="preserve"> </w:t>
       </w:r>
@@ -1595,15 +1558,7 @@
           <w:color w:val="000000" w:themeColor="text1"/>
           <w:lang w:val="en-GB"/>
         </w:rPr>
-        <w:t xml:space="preserve"> readin</w:t>
-      </w:r>
-      <w:r>
-        <w:rPr>
-          <w:rFonts w:ascii="Calibri" w:eastAsia="Calibri" w:hAnsi="Calibri" w:cs="Calibri"/>
-          <w:color w:val="000000" w:themeColor="text1"/>
-          <w:lang w:val="en-GB"/>
-        </w:rPr>
-        <w:t xml:space="preserve">ess </w:t>
+        <w:t xml:space="preserve"> readiness </w:t>
       </w:r>
       <w:r>
         <w:rPr>
@@ -1784,7 +1739,6 @@
         <w:rPr>
           <w:rFonts w:ascii="Calibri" w:eastAsia="Calibri" w:hAnsi="Calibri" w:cs="Calibri"/>
           <w:color w:val="000000" w:themeColor="text1"/>
-          <w:lang/>
         </w:rPr>
         <w:t>,</w:t>
       </w:r>
@@ -1825,33 +1779,29 @@
           <w:lang w:val="en-GB"/>
         </w:rPr>
       </w:pPr>
-      <w:r>
-        <w:rPr>
-          <w:rFonts w:ascii="Calibri" w:eastAsia="Calibri" w:hAnsi="Calibri" w:cs="Calibri"/>
-          <w:color w:val="000000" w:themeColor="text1"/>
-          <w:highlight w:val="yellow"/>
-          <w:lang w:val="en-GB"/>
-        </w:rPr>
-        <w:t xml:space="preserve">TBD link to online copy of the </w:t>
-      </w:r>
       <w:hyperlink r:id="rId12" w:history="1">
         <w:r>
           <w:rPr>
             <w:rStyle w:val="Hyperlink"/>
             <w:rFonts w:ascii="Calibri" w:eastAsia="Calibri" w:hAnsi="Calibri" w:cs="Calibri"/>
-            <w:highlight w:val="yellow"/>
             <w:lang w:val="en-GB"/>
           </w:rPr>
-          <w:t>http://XXX.YYY.ZZZ</w:t>
+          <w:t>https://smart.who.int/smart-trust/</w:t>
+        </w:r>
+        <w:r>
+          <w:rPr>
+            <w:rStyle w:val="Hyperlink"/>
+            <w:rFonts w:ascii="Calibri" w:eastAsia="Calibri" w:hAnsi="Calibri" w:cs="Calibri"/>
+          </w:rPr>
+          <w:t>GDHCN_Administrative_and_Operational_Framework.pdf</w:t>
         </w:r>
       </w:hyperlink>
       <w:r>
         <w:rPr>
           <w:rFonts w:ascii="Calibri" w:eastAsia="Calibri" w:hAnsi="Calibri" w:cs="Calibri"/>
           <w:color w:val="000000" w:themeColor="text1"/>
-          <w:lang w:val="en-GB"/>
-        </w:rPr>
-        <w:t xml:space="preserve"> </w:t>
+        </w:rPr>
+        <w:t xml:space="preserve">   </w:t>
       </w:r>
     </w:p>
     <w:p>
@@ -1897,7 +1847,6 @@
         <w:rPr>
           <w:rFonts w:ascii="Calibri" w:eastAsia="Calibri" w:hAnsi="Calibri" w:cs="Calibri"/>
           <w:color w:val="000000" w:themeColor="text1"/>
-          <w:lang/>
         </w:rPr>
         <w:t>,</w:t>
       </w:r>
@@ -1937,7 +1886,7 @@
             <w:rFonts w:ascii="Calibri" w:eastAsia="Calibri" w:hAnsi="Calibri" w:cs="Calibri"/>
             <w:lang w:val="en-GB"/>
           </w:rPr>
-          <w:t>https://worldhealthorganization.github.io/smart-trust/concepts_onboarding.html</w:t>
+          <w:t>https://smart.who.int/smart-trust/concepts_onboarding.html</w:t>
         </w:r>
       </w:hyperlink>
       <w:r>
@@ -2048,7 +1997,6 @@
         <w:rPr>
           <w:rFonts w:ascii="Calibri" w:eastAsia="Calibri" w:hAnsi="Calibri" w:cs="Calibri"/>
           <w:color w:val="000000" w:themeColor="text1"/>
-          <w:lang/>
         </w:rPr>
         <w:t xml:space="preserve">all </w:t>
       </w:r>
@@ -2090,7 +2038,6 @@
         <w:rPr>
           <w:rFonts w:ascii="Calibri" w:eastAsia="Calibri" w:hAnsi="Calibri" w:cs="Calibri"/>
           <w:color w:val="000000" w:themeColor="text1"/>
-          <w:lang/>
         </w:rPr>
         <w:t>,</w:t>
       </w:r>
@@ -2106,7 +2053,6 @@
         <w:rPr>
           <w:rFonts w:ascii="Calibri" w:eastAsia="Calibri" w:hAnsi="Calibri" w:cs="Calibri"/>
           <w:color w:val="000000" w:themeColor="text1"/>
-          <w:lang/>
         </w:rPr>
         <w:t xml:space="preserve"> and requested by WHO,</w:t>
       </w:r>
@@ -2236,9 +2182,6 @@
         <w:t>may evolve</w:t>
       </w:r>
       <w:r>
-        <w:rPr>
-          <w:lang/>
-        </w:rPr>
         <w:t>,</w:t>
       </w:r>
       <w:r>
@@ -2260,9 +2203,6 @@
         <w:t>future agreement</w:t>
       </w:r>
       <w:r>
-        <w:rPr>
-          <w:lang/>
-        </w:rPr>
         <w:t xml:space="preserve"> by GDHCN Participants</w:t>
       </w:r>
       <w:r>
@@ -2272,9 +2212,6 @@
         <w:t xml:space="preserve"> to those </w:t>
       </w:r>
       <w:r>
-        <w:rPr>
-          <w:lang/>
-        </w:rPr>
         <w:t xml:space="preserve">amended </w:t>
       </w:r>
       <w:r>
@@ -2667,7 +2604,6 @@
         <w:rPr>
           <w:rFonts w:ascii="Calibri" w:eastAsia="Calibri" w:hAnsi="Calibri" w:cs="Calibri"/>
           <w:color w:val="000000" w:themeColor="text1"/>
-          <w:lang/>
         </w:rPr>
         <w:t>to join</w:t>
       </w:r>
@@ -2955,13 +2891,7 @@
         <w:rPr>
           <w:lang w:val="en-GB"/>
         </w:rPr>
-        <w:t>the FRAMEWORK FOR THE ADMINISTRATION AND OPERATIONS OF THE GLOBAL DIGITAL HEALTH CERTIFICATION N</w:t>
-      </w:r>
-      <w:r>
-        <w:rPr>
-          <w:lang w:val="en-GB"/>
-        </w:rPr>
-        <w:t>ETWORK which may be found here:</w:t>
+        <w:t>the FRAMEWORK FOR THE ADMINISTRATION AND OPERATIONS OF THE GLOBAL DIGITAL HEALTH CERTIFICATION NETWORK which may be found here:</w:t>
       </w:r>
     </w:p>
     <w:p>
@@ -5012,9 +4942,6 @@
         <w:t xml:space="preserve">The individual who has the responsibility for reviewing the </w:t>
       </w:r>
       <w:r>
-        <w:rPr>
-          <w:lang/>
-        </w:rPr>
         <w:t>requirements applicable</w:t>
       </w:r>
       <w:r>
@@ -5036,9 +4963,6 @@
         <w:t xml:space="preserve"> </w:t>
       </w:r>
       <w:r>
-        <w:rPr>
-          <w:lang/>
-        </w:rPr>
         <w:t>relevant</w:t>
       </w:r>
       <w:r>
@@ -5054,9 +4978,6 @@
         <w:t xml:space="preserve">Trust Domain on behalf of a GDHCN Participant. This person should be someone </w:t>
       </w:r>
       <w:r>
-        <w:rPr>
-          <w:lang/>
-        </w:rPr>
         <w:t>whom</w:t>
       </w:r>
       <w:r>
@@ -5570,13 +5491,7 @@
         <w:rPr>
           <w:lang w:val="en-GB"/>
         </w:rPr>
-        <w:t xml:space="preserve">The individual who is responsible for a GDHCN Participant for the management of the Public Key Infrastructure, including the generation of any needed public-private key pairs, and the configuration and </w:t>
-      </w:r>
-      <w:r>
-        <w:rPr>
-          <w:lang w:val="en-GB"/>
-        </w:rPr>
-        <w:t>management of the connections between the GDHCN Participant’s Public Key Infrastructure and the GDHCN Trust Network Gateway.</w:t>
+        <w:t>The individual who is responsible for a GDHCN Participant for the management of the Public Key Infrastructure, including the generation of any needed public-private key pairs, and the configuration and management of the connections between the GDHCN Participant’s Public Key Infrastructure and the GDHCN Trust Network Gateway.</w:t>
       </w:r>
     </w:p>
     <w:tbl>
@@ -7487,7 +7402,6 @@
   <w:style w:type="character" w:default="1" w:styleId="DefaultParagraphFont">
     <w:name w:val="Default Paragraph Font"/>
     <w:uiPriority w:val="1"/>
-    <w:semiHidden/>
     <w:unhideWhenUsed/>
   </w:style>
   <w:style w:type="table" w:default="1" w:styleId="TableNormal">
@@ -8053,6 +7967,63 @@
 </file>
 
 <file path=customXml/item1.xml><?xml version="1.0" encoding="utf-8"?>
+<p:properties xmlns:p="http://schemas.microsoft.com/office/2006/metadata/properties" xmlns:xsi="http://www.w3.org/2001/XMLSchema-instance" xmlns:pc="http://schemas.microsoft.com/office/infopath/2007/PartnerControls">
+  <documentManagement>
+    <lcf76f155ced4ddcb4097134ff3c332f xmlns="a46756d9-7482-4965-a6c6-76d9fdd42a01">
+      <Terms xmlns="http://schemas.microsoft.com/office/infopath/2007/PartnerControls"/>
+    </lcf76f155ced4ddcb4097134ff3c332f>
+    <SharedWithUsers xmlns="1879b355-c40c-431b-86e4-2f871f6023ab">
+      <UserInfo>
+        <DisplayName>AUERT, Joris</DisplayName>
+        <AccountId>19</AccountId>
+        <AccountType/>
+      </UserInfo>
+      <UserInfo>
+        <DisplayName>LABRIQUE, Alain</DisplayName>
+        <AccountId>10</AccountId>
+        <AccountType/>
+      </UserInfo>
+      <UserInfo>
+        <DisplayName>MEHL, Garrett Livingston</DisplayName>
+        <AccountId>9</AccountId>
+        <AccountType/>
+      </UserInfo>
+      <UserInfo>
+        <DisplayName>NASH-MENDEZ, Natschja</DisplayName>
+        <AccountId>6</AccountId>
+        <AccountType/>
+      </UserInfo>
+      <UserInfo>
+        <DisplayName>HAINTZ-CARBONIN, Lisa</DisplayName>
+        <AccountId>20</AccountId>
+        <AccountType/>
+      </UserInfo>
+      <UserInfo>
+        <DisplayName>PIERCY, Kenneth</DisplayName>
+        <AccountId>21</AccountId>
+        <AccountType/>
+      </UserInfo>
+      <UserInfo>
+        <DisplayName>Vincent Pfammatter</DisplayName>
+        <AccountId>77</AccountId>
+        <AccountType/>
+      </UserInfo>
+      <UserInfo>
+        <DisplayName>alain.alberini</DisplayName>
+        <AccountId>85</AccountId>
+        <AccountType/>
+      </UserInfo>
+      <UserInfo>
+        <DisplayName>LEITNER, Carl</DisplayName>
+        <AccountId>8</AccountId>
+        <AccountType/>
+      </UserInfo>
+    </SharedWithUsers>
+  </documentManagement>
+</p:properties>
+</file>
+
+<file path=customXml/item2.xml><?xml version="1.0" encoding="utf-8"?>
 <ct:contentTypeSchema xmlns:ct="http://schemas.microsoft.com/office/2006/metadata/contentType" xmlns:ma="http://schemas.microsoft.com/office/2006/metadata/properties/metaAttributes" ct:_="" ma:_="" ma:contentTypeName="Document" ma:contentTypeID="0x01010017CBCFBF4DD2D54C85617D2FEC737AB8" ma:contentTypeVersion="11" ma:contentTypeDescription="Create a new document." ma:contentTypeScope="" ma:versionID="c8715f5efe46ea3777063b9f1d473ac8">
   <xsd:schema xmlns:xsd="http://www.w3.org/2001/XMLSchema" xmlns:xs="http://www.w3.org/2001/XMLSchema" xmlns:p="http://schemas.microsoft.com/office/2006/metadata/properties" xmlns:ns2="a46756d9-7482-4965-a6c6-76d9fdd42a01" xmlns:ns3="1879b355-c40c-431b-86e4-2f871f6023ab" targetNamespace="http://schemas.microsoft.com/office/2006/metadata/properties" ma:root="true" ma:fieldsID="a571ee335dc5cb3ee32d2ada87fd31ab" ns2:_="" ns3:_="">
     <xsd:import namespace="a46756d9-7482-4965-a6c6-76d9fdd42a01"/>
@@ -8257,68 +8228,7 @@
 </ct:contentTypeSchema>
 </file>
 
-<file path=customXml/item2.xml><?xml version="1.0" encoding="utf-8"?>
-<p:properties xmlns:p="http://schemas.microsoft.com/office/2006/metadata/properties" xmlns:xsi="http://www.w3.org/2001/XMLSchema-instance" xmlns:pc="http://schemas.microsoft.com/office/infopath/2007/PartnerControls">
-  <documentManagement>
-    <lcf76f155ced4ddcb4097134ff3c332f xmlns="a46756d9-7482-4965-a6c6-76d9fdd42a01">
-      <Terms xmlns="http://schemas.microsoft.com/office/infopath/2007/PartnerControls"/>
-    </lcf76f155ced4ddcb4097134ff3c332f>
-    <SharedWithUsers xmlns="1879b355-c40c-431b-86e4-2f871f6023ab">
-      <UserInfo>
-        <DisplayName>AUERT, Joris</DisplayName>
-        <AccountId>19</AccountId>
-        <AccountType/>
-      </UserInfo>
-      <UserInfo>
-        <DisplayName>LABRIQUE, Alain</DisplayName>
-        <AccountId>10</AccountId>
-        <AccountType/>
-      </UserInfo>
-      <UserInfo>
-        <DisplayName>MEHL, Garrett Livingston</DisplayName>
-        <AccountId>9</AccountId>
-        <AccountType/>
-      </UserInfo>
-      <UserInfo>
-        <DisplayName>NASH-MENDEZ, Natschja</DisplayName>
-        <AccountId>6</AccountId>
-        <AccountType/>
-      </UserInfo>
-      <UserInfo>
-        <DisplayName>HAINTZ-CARBONIN, Lisa</DisplayName>
-        <AccountId>20</AccountId>
-        <AccountType/>
-      </UserInfo>
-      <UserInfo>
-        <DisplayName>PIERCY, Kenneth</DisplayName>
-        <AccountId>21</AccountId>
-        <AccountType/>
-      </UserInfo>
-      <UserInfo>
-        <DisplayName>Vincent Pfammatter</DisplayName>
-        <AccountId>77</AccountId>
-        <AccountType/>
-      </UserInfo>
-      <UserInfo>
-        <DisplayName>alain.alberini</DisplayName>
-        <AccountId>85</AccountId>
-        <AccountType/>
-      </UserInfo>
-      <UserInfo>
-        <DisplayName>LEITNER, Carl</DisplayName>
-        <AccountId>8</AccountId>
-        <AccountType/>
-      </UserInfo>
-    </SharedWithUsers>
-  </documentManagement>
-</p:properties>
-</file>
-
 <file path=customXml/item3.xml><?xml version="1.0" encoding="utf-8"?>
-<b:Sources xmlns:b="http://schemas.openxmlformats.org/officeDocument/2006/bibliography" xmlns="http://schemas.openxmlformats.org/officeDocument/2006/bibliography" SelectedStyle="\APASixthEditionOfficeOnline.xsl" StyleName="APA" Version="6"/>
-</file>
-
-<file path=customXml/item4.xml><?xml version="1.0" encoding="utf-8"?>
 <?mso-contentType ?>
 <FormTemplates xmlns="http://schemas.microsoft.com/sharepoint/v3/contenttype/forms">
   <Display>DocumentLibraryForm</Display>
@@ -8327,7 +8237,22 @@
 </FormTemplates>
 </file>
 
+<file path=customXml/item4.xml><?xml version="1.0" encoding="utf-8"?>
+<b:Sources xmlns:b="http://schemas.openxmlformats.org/officeDocument/2006/bibliography" xmlns="http://schemas.openxmlformats.org/officeDocument/2006/bibliography" SelectedStyle="\APASixthEditionOfficeOnline.xsl" StyleName="APA" Version="6"/>
+</file>
+
 <file path=customXml/itemProps1.xml><?xml version="1.0" encoding="utf-8"?>
+<ds:datastoreItem xmlns:ds="http://schemas.openxmlformats.org/officeDocument/2006/customXml" ds:itemID="{F9BB4F9A-5274-4912-B12F-79BA3CB1428F}">
+  <ds:schemaRefs>
+    <ds:schemaRef ds:uri="http://schemas.microsoft.com/office/2006/metadata/properties"/>
+    <ds:schemaRef ds:uri="http://schemas.microsoft.com/office/infopath/2007/PartnerControls"/>
+    <ds:schemaRef ds:uri="a46756d9-7482-4965-a6c6-76d9fdd42a01"/>
+    <ds:schemaRef ds:uri="1879b355-c40c-431b-86e4-2f871f6023ab"/>
+  </ds:schemaRefs>
+</ds:datastoreItem>
+</file>
+
+<file path=customXml/itemProps2.xml><?xml version="1.0" encoding="utf-8"?>
 <ds:datastoreItem xmlns:ds="http://schemas.openxmlformats.org/officeDocument/2006/customXml" ds:itemID="{5B2700A5-B51A-4FF6-ACEC-81645BB55FAF}">
   <ds:schemaRefs>
     <ds:schemaRef ds:uri="http://schemas.microsoft.com/office/2006/metadata/contentType"/>
@@ -8346,29 +8271,18 @@
 </ds:datastoreItem>
 </file>
 
-<file path=customXml/itemProps2.xml><?xml version="1.0" encoding="utf-8"?>
-<ds:datastoreItem xmlns:ds="http://schemas.openxmlformats.org/officeDocument/2006/customXml" ds:itemID="{F9BB4F9A-5274-4912-B12F-79BA3CB1428F}">
+<file path=customXml/itemProps3.xml><?xml version="1.0" encoding="utf-8"?>
+<ds:datastoreItem xmlns:ds="http://schemas.openxmlformats.org/officeDocument/2006/customXml" ds:itemID="{AAC8B82B-2566-43BA-BA5B-5B1D12848746}">
   <ds:schemaRefs>
-    <ds:schemaRef ds:uri="http://schemas.microsoft.com/office/2006/metadata/properties"/>
-    <ds:schemaRef ds:uri="http://schemas.microsoft.com/office/infopath/2007/PartnerControls"/>
-    <ds:schemaRef ds:uri="a46756d9-7482-4965-a6c6-76d9fdd42a01"/>
-    <ds:schemaRef ds:uri="1879b355-c40c-431b-86e4-2f871f6023ab"/>
+    <ds:schemaRef ds:uri="http://schemas.microsoft.com/sharepoint/v3/contenttype/forms"/>
   </ds:schemaRefs>
 </ds:datastoreItem>
 </file>
 
-<file path=customXml/itemProps3.xml><?xml version="1.0" encoding="utf-8"?>
+<file path=customXml/itemProps4.xml><?xml version="1.0" encoding="utf-8"?>
 <ds:datastoreItem xmlns:ds="http://schemas.openxmlformats.org/officeDocument/2006/customXml" ds:itemID="{94081B8B-01F5-4BE8-8B5B-63D6B2D3F0DF}">
   <ds:schemaRefs>
     <ds:schemaRef ds:uri="http://schemas.openxmlformats.org/officeDocument/2006/bibliography"/>
   </ds:schemaRefs>
 </ds:datastoreItem>
-</file>
-
-<file path=customXml/itemProps4.xml><?xml version="1.0" encoding="utf-8"?>
-<ds:datastoreItem xmlns:ds="http://schemas.openxmlformats.org/officeDocument/2006/customXml" ds:itemID="{AAC8B82B-2566-43BA-BA5B-5B1D12848746}">
-  <ds:schemaRefs>
-    <ds:schemaRef ds:uri="http://schemas.microsoft.com/sharepoint/v3/contenttype/forms"/>
-  </ds:schemaRefs>
-</ds:datastoreItem>
 </file>
</xml_diff>